<commit_message>
Fixed conceptId to conceptURI. Parameter name mismatch
</commit_message>
<xml_diff>
--- a/VQS-System Documentation.docx
+++ b/VQS-System Documentation.docx
@@ -1994,7 +1994,7 @@
             <w:sz w:val="24"/>
             <w:szCs w:val="24"/>
           </w:rPr>
-          <w:t>https://github.uio.no/shahilar/OptiqueVQS</w:t>
+          <w:t>https://github.uio.no/ernestoj/OptiqueVQS</w:t>
         </w:r>
       </w:hyperlink>
     </w:p>
@@ -2518,7 +2518,26 @@
           <w:sz w:val="20"/>
           <w:szCs w:val="20"/>
         </w:rPr>
-        <w:t>git clone git://github.uio.no/shahilar/OptiqueVQS</w:t>
+        <w:t>git clone git://github.uio.no/</w:t>
+      </w:r>
+      <w:r>
+        <w:t xml:space="preserve"> </w:t>
+      </w:r>
+      <w:r>
+        <w:rPr>
+          <w:rFonts w:ascii="Courier New" w:hAnsi="Courier New" w:cs="Courier New"/>
+          <w:sz w:val="20"/>
+          <w:szCs w:val="20"/>
+        </w:rPr>
+        <w:t>ernestoj</w:t>
+      </w:r>
+      <w:r>
+        <w:rPr>
+          <w:rFonts w:ascii="Courier New" w:hAnsi="Courier New" w:cs="Courier New"/>
+          <w:sz w:val="20"/>
+          <w:szCs w:val="20"/>
+        </w:rPr>
+        <w:t>/OptiqueVQS</w:t>
       </w:r>
     </w:p>
     <w:p>
@@ -4839,8 +4858,6 @@
       <w:r>
         <w:t>.</w:t>
       </w:r>
-      <w:bookmarkStart w:id="12" w:name="_GoBack"/>
-      <w:bookmarkEnd w:id="12"/>
     </w:p>
     <w:p>
       <w:pPr>
@@ -4855,7 +4872,7 @@
           <w:szCs w:val="36"/>
         </w:rPr>
       </w:pPr>
-      <w:bookmarkStart w:id="13" w:name="_Toc504881075"/>
+      <w:bookmarkStart w:id="12" w:name="_Toc504881075"/>
       <w:r>
         <w:rPr>
           <w:sz w:val="36"/>
@@ -4871,7 +4888,7 @@
         </w:rPr>
         <w:t>ppendix</w:t>
       </w:r>
-      <w:bookmarkEnd w:id="13"/>
+      <w:bookmarkEnd w:id="12"/>
     </w:p>
     <w:p>
       <w:pPr>
@@ -4883,13 +4900,13 @@
         <w:spacing w:before="120"/>
         <w:jc w:val="both"/>
       </w:pPr>
-      <w:bookmarkStart w:id="14" w:name="_Command_Line_Install"/>
-      <w:bookmarkStart w:id="15" w:name="_Toc504881076"/>
+      <w:bookmarkStart w:id="13" w:name="_Command_Line_Install"/>
+      <w:bookmarkStart w:id="14" w:name="_Toc504881076"/>
+      <w:bookmarkEnd w:id="13"/>
+      <w:r>
+        <w:t>Command Line Install</w:t>
+      </w:r>
       <w:bookmarkEnd w:id="14"/>
-      <w:r>
-        <w:t>Command Line Install</w:t>
-      </w:r>
-      <w:bookmarkEnd w:id="15"/>
     </w:p>
     <w:p>
       <w:pPr>
@@ -4941,6 +4958,7 @@
           </wp:inline>
         </w:drawing>
       </w:r>
+      <w:bookmarkStart w:id="15" w:name="_GoBack"/>
       <w:r>
         <w:rPr>
           <w:noProof/>
@@ -4987,6 +5005,7 @@
           </wp:inline>
         </w:drawing>
       </w:r>
+      <w:bookmarkEnd w:id="15"/>
     </w:p>
     <w:p>
       <w:pPr>
@@ -5541,7 +5560,7 @@
           <w:rPr>
             <w:noProof/>
           </w:rPr>
-          <w:t>11</w:t>
+          <w:t>8</w:t>
         </w:r>
         <w:r>
           <w:rPr>
@@ -7044,7 +7063,6 @@
   <w:style w:type="character" w:default="1" w:styleId="DefaultParagraphFont">
     <w:name w:val="Default Paragraph Font"/>
     <w:uiPriority w:val="1"/>
-    <w:semiHidden/>
     <w:unhideWhenUsed/>
   </w:style>
   <w:style w:type="table" w:default="1" w:styleId="TableNormal">
@@ -7824,7 +7842,7 @@
 </file>
 
 <file path=customXml/itemProps1.xml><?xml version="1.0" encoding="utf-8"?>
-<ds:datastoreItem xmlns:ds="http://schemas.openxmlformats.org/officeDocument/2006/customXml" ds:itemID="{0B895B70-B7EA-44B0-AE71-A11762AE4EB9}">
+<ds:datastoreItem xmlns:ds="http://schemas.openxmlformats.org/officeDocument/2006/customXml" ds:itemID="{161CC291-4D63-4012-B4F8-66DFB015168C}">
   <ds:schemaRefs>
     <ds:schemaRef ds:uri="http://schemas.openxmlformats.org/officeDocument/2006/bibliography"/>
   </ds:schemaRefs>

</xml_diff>